<commit_message>
final version of assignment + Pdf
</commit_message>
<xml_diff>
--- a/Week-03-CLI_Source_Control_and_Arrays_and_Functions/Week-03-Coding-Assignment-2.docx
+++ b/Week-03-CLI_Source_Control_and_Arrays_and_Functions/Week-03-Coding-Assignment-2.docx
@@ -720,7 +720,7 @@
                 <v:stroke joinstyle="miter"/>
                 <v:path gradientshapeok="t" o:connecttype="rect"/>
               </v:shapetype>
-              <v:shape id="Text Box 2" o:spid="_x0000_s1026" type="#_x0000_t202" style="position:absolute;left:0;text-align:left;margin-left:55.55pt;margin-top:11.5pt;width:403.85pt;height:65.75pt;z-index:251659264;visibility:visible;mso-wrap-style:square;mso-width-percent:0;mso-height-percent:0;mso-wrap-distance-left:9pt;mso-wrap-distance-top:0;mso-wrap-distance-right:9pt;mso-wrap-distance-bottom:0;mso-position-horizontal:absolute;mso-position-horizontal-relative:text;mso-position-vertical:absolute;mso-position-vertical-relative:text;mso-width-percent:0;mso-height-percent:0;mso-width-relative:margin;mso-height-relative:margin;v-text-anchor:top" o:gfxdata="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" fillcolor="white [3201]" strokeweight=".5pt">
+              <v:shape id="Text Box 2" o:spid="_x0000_s1026" type="#_x0000_t202" style="position:absolute;left:0;text-align:left;margin-left:55.55pt;margin-top:11.5pt;width:403.85pt;height:65.75pt;z-index:251659264;visibility:visible;mso-wrap-style:square;mso-width-percent:0;mso-height-percent:0;mso-wrap-distance-left:9pt;mso-wrap-distance-top:0;mso-wrap-distance-right:9pt;mso-wrap-distance-bottom:0;mso-position-horizontal:absolute;mso-position-horizontal-relative:text;mso-position-vertical:absolute;mso-position-vertical-relative:text;mso-width-percent:0;mso-height-percent:0;mso-width-relative:margin;mso-height-relative:margin;v-text-anchor:top" o:gfxdata="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" fillcolor="white [3201]" strokeweight=".5pt">
                 <v:textbox>
                   <w:txbxContent>
                     <w:p>
@@ -1477,15 +1477,299 @@
     <w:p>
       <w:pPr>
         <w:rPr>
-          <w:rFonts w:cs="Times New Roman"/>
-          <w:b/>
-          <w:szCs w:val="24"/>
-        </w:rPr>
-      </w:pPr>
+          <w:bCs/>
+          <w:szCs w:val="24"/>
+        </w:rPr>
+      </w:pPr>
+    </w:p>
+    <w:p>
+      <w:pPr>
+        <w:rPr>
+          <w:bCs/>
+          <w:szCs w:val="24"/>
+        </w:rPr>
+      </w:pPr>
+    </w:p>
+    <w:p>
+      <w:pPr>
+        <w:rPr>
+          <w:bCs/>
+          <w:szCs w:val="24"/>
+        </w:rPr>
+      </w:pPr>
+    </w:p>
+    <w:p>
+      <w:pPr>
+        <w:rPr>
+          <w:bCs/>
+          <w:szCs w:val="24"/>
+        </w:rPr>
+      </w:pPr>
+    </w:p>
+    <w:p>
+      <w:pPr>
+        <w:rPr>
+          <w:bCs/>
+          <w:szCs w:val="24"/>
+        </w:rPr>
+      </w:pPr>
+    </w:p>
+    <w:p>
+      <w:pPr>
+        <w:rPr>
+          <w:bCs/>
+          <w:szCs w:val="24"/>
+        </w:rPr>
+      </w:pPr>
+    </w:p>
+    <w:p>
+      <w:pPr>
+        <w:rPr>
+          <w:bCs/>
+          <w:szCs w:val="24"/>
+        </w:rPr>
+      </w:pPr>
+    </w:p>
+    <w:p>
+      <w:pPr>
+        <w:rPr>
+          <w:bCs/>
+          <w:szCs w:val="24"/>
+        </w:rPr>
+      </w:pPr>
+    </w:p>
+    <w:p>
+      <w:pPr>
+        <w:rPr>
+          <w:bCs/>
+          <w:szCs w:val="24"/>
+        </w:rPr>
+      </w:pPr>
+    </w:p>
+    <w:p>
+      <w:pPr>
+        <w:rPr>
+          <w:bCs/>
+          <w:szCs w:val="24"/>
+        </w:rPr>
+      </w:pPr>
+    </w:p>
+    <w:p>
+      <w:pPr>
+        <w:rPr>
+          <w:bCs/>
+          <w:szCs w:val="24"/>
+        </w:rPr>
+      </w:pPr>
+    </w:p>
+    <w:p>
+      <w:pPr>
+        <w:rPr>
+          <w:bCs/>
+          <w:szCs w:val="24"/>
+        </w:rPr>
+      </w:pPr>
+    </w:p>
+    <w:p>
+      <w:pPr>
+        <w:rPr>
+          <w:bCs/>
+          <w:szCs w:val="24"/>
+        </w:rPr>
+      </w:pPr>
+      <w:r>
+        <w:rPr>
+          <w:bCs/>
+          <w:szCs w:val="24"/>
+        </w:rPr>
+        <w:lastRenderedPageBreak/>
+        <w:t>Creating the repository:</w:t>
+      </w:r>
+    </w:p>
+    <w:p>
+      <w:pPr>
+        <w:rPr>
+          <w:bCs/>
+          <w:szCs w:val="24"/>
+        </w:rPr>
+      </w:pPr>
+      <w:r>
+        <w:rPr>
+          <w:bCs/>
+          <w:noProof/>
+          <w:szCs w:val="24"/>
+        </w:rPr>
+        <w:drawing>
+          <wp:inline distT="0" distB="0" distL="0" distR="0" wp14:anchorId="2D53FE56" wp14:editId="6C62EC80">
+            <wp:extent cx="5943600" cy="6184900"/>
+            <wp:effectExtent l="0" t="0" r="0" b="6350"/>
+            <wp:docPr id="5" name="Picture 5"/>
+            <wp:cNvGraphicFramePr>
+              <a:graphicFrameLocks xmlns:a="http://schemas.openxmlformats.org/drawingml/2006/main" noChangeAspect="1"/>
+            </wp:cNvGraphicFramePr>
+            <a:graphic xmlns:a="http://schemas.openxmlformats.org/drawingml/2006/main">
+              <a:graphicData uri="http://schemas.openxmlformats.org/drawingml/2006/picture">
+                <pic:pic xmlns:pic="http://schemas.openxmlformats.org/drawingml/2006/picture">
+                  <pic:nvPicPr>
+                    <pic:cNvPr id="5" name="Picture 5"/>
+                    <pic:cNvPicPr/>
+                  </pic:nvPicPr>
+                  <pic:blipFill>
+                    <a:blip r:embed="rId9">
+                      <a:extLst>
+                        <a:ext uri="{28A0092B-C50C-407E-A947-70E740481C1C}">
+                          <a14:useLocalDpi xmlns:a14="http://schemas.microsoft.com/office/drawing/2010/main" val="0"/>
+                        </a:ext>
+                      </a:extLst>
+                    </a:blip>
+                    <a:stretch>
+                      <a:fillRect/>
+                    </a:stretch>
+                  </pic:blipFill>
+                  <pic:spPr>
+                    <a:xfrm>
+                      <a:off x="0" y="0"/>
+                      <a:ext cx="5943600" cy="6184900"/>
+                    </a:xfrm>
+                    <a:prstGeom prst="rect">
+                      <a:avLst/>
+                    </a:prstGeom>
+                  </pic:spPr>
+                </pic:pic>
+              </a:graphicData>
+            </a:graphic>
+          </wp:inline>
+        </w:drawing>
+      </w:r>
+    </w:p>
+    <w:p>
+      <w:pPr>
+        <w:rPr>
+          <w:bCs/>
+          <w:szCs w:val="24"/>
+        </w:rPr>
+      </w:pPr>
+    </w:p>
+    <w:p>
+      <w:pPr>
+        <w:rPr>
+          <w:bCs/>
+          <w:szCs w:val="24"/>
+        </w:rPr>
+      </w:pPr>
+    </w:p>
+    <w:p>
+      <w:pPr>
+        <w:rPr>
+          <w:bCs/>
+          <w:szCs w:val="24"/>
+        </w:rPr>
+      </w:pPr>
+      <w:r>
+        <w:rPr>
+          <w:bCs/>
+          <w:szCs w:val="24"/>
+        </w:rPr>
+        <w:t>Git commands:</w:t>
+      </w:r>
+    </w:p>
+    <w:p>
+      <w:pPr>
+        <w:rPr>
+          <w:bCs/>
+          <w:szCs w:val="24"/>
+        </w:rPr>
+      </w:pPr>
+      <w:r>
+        <w:rPr>
+          <w:bCs/>
+          <w:noProof/>
+          <w:szCs w:val="24"/>
+        </w:rPr>
+        <w:drawing>
+          <wp:inline distT="0" distB="0" distL="0" distR="0" wp14:anchorId="0210CCBF" wp14:editId="4896094C">
+            <wp:extent cx="5943600" cy="3742055"/>
+            <wp:effectExtent l="0" t="0" r="0" b="0"/>
+            <wp:docPr id="6" name="Picture 6"/>
+            <wp:cNvGraphicFramePr>
+              <a:graphicFrameLocks xmlns:a="http://schemas.openxmlformats.org/drawingml/2006/main" noChangeAspect="1"/>
+            </wp:cNvGraphicFramePr>
+            <a:graphic xmlns:a="http://schemas.openxmlformats.org/drawingml/2006/main">
+              <a:graphicData uri="http://schemas.openxmlformats.org/drawingml/2006/picture">
+                <pic:pic xmlns:pic="http://schemas.openxmlformats.org/drawingml/2006/picture">
+                  <pic:nvPicPr>
+                    <pic:cNvPr id="6" name="Picture 6"/>
+                    <pic:cNvPicPr/>
+                  </pic:nvPicPr>
+                  <pic:blipFill>
+                    <a:blip r:embed="rId10">
+                      <a:extLst>
+                        <a:ext uri="{28A0092B-C50C-407E-A947-70E740481C1C}">
+                          <a14:useLocalDpi xmlns:a14="http://schemas.microsoft.com/office/drawing/2010/main" val="0"/>
+                        </a:ext>
+                      </a:extLst>
+                    </a:blip>
+                    <a:stretch>
+                      <a:fillRect/>
+                    </a:stretch>
+                  </pic:blipFill>
+                  <pic:spPr>
+                    <a:xfrm>
+                      <a:off x="0" y="0"/>
+                      <a:ext cx="5943600" cy="3742055"/>
+                    </a:xfrm>
+                    <a:prstGeom prst="rect">
+                      <a:avLst/>
+                    </a:prstGeom>
+                  </pic:spPr>
+                </pic:pic>
+              </a:graphicData>
+            </a:graphic>
+          </wp:inline>
+        </w:drawing>
+      </w:r>
+    </w:p>
+    <w:p>
+      <w:pPr>
+        <w:rPr>
+          <w:bCs/>
+          <w:szCs w:val="24"/>
+        </w:rPr>
+      </w:pPr>
+    </w:p>
+    <w:p>
+      <w:pPr>
+        <w:rPr>
+          <w:bCs/>
+          <w:szCs w:val="24"/>
+        </w:rPr>
+      </w:pPr>
+      <w:r>
+        <w:rPr>
+          <w:bCs/>
+          <w:szCs w:val="24"/>
+        </w:rPr>
+        <w:t>Video Link:</w:t>
+      </w:r>
+    </w:p>
+    <w:p>
+      <w:pPr>
+        <w:rPr>
+          <w:bCs/>
+          <w:szCs w:val="24"/>
+        </w:rPr>
+      </w:pPr>
+      <w:r>
+        <w:rPr>
+          <w:bCs/>
+          <w:szCs w:val="24"/>
+        </w:rPr>
+        <w:t>https://youtu.be/mit4TBs3cn8</w:t>
+      </w:r>
     </w:p>
     <w:sectPr>
-      <w:headerReference w:type="default" r:id="rId9"/>
-      <w:footerReference w:type="default" r:id="rId10"/>
+      <w:headerReference w:type="default" r:id="rId11"/>
+      <w:footerReference w:type="default" r:id="rId12"/>
       <w:pgSz w:w="12240" w:h="15840"/>
       <w:pgMar w:top="1440" w:right="1440" w:bottom="1440" w:left="1440" w:header="720" w:footer="720" w:gutter="0"/>
       <w:cols w:space="720"/>

</xml_diff>